<commit_message>
Updated to-do list and project notes
</commit_message>
<xml_diff>
--- a/writing/project_notes.docx
+++ b/writing/project_notes.docx
@@ -33,15 +33,7 @@
         <w:spacing w:after="0"/>
       </w:pPr>
       <w:r>
-        <w:t xml:space="preserve">- Use Wagner Group as treatment variable for violence in </w:t>
-      </w:r>
-      <w:proofErr w:type="spellStart"/>
-      <w:r>
-        <w:t>priogrid</w:t>
-      </w:r>
-      <w:proofErr w:type="spellEnd"/>
-      <w:r>
-        <w:t xml:space="preserve"> areas.</w:t>
+        <w:t>- Use Wagner Group as treatment variable for violence in priogrid areas.</w:t>
       </w:r>
     </w:p>
     <w:p>
@@ -119,15 +111,7 @@
         <w:spacing w:after="0"/>
       </w:pPr>
       <w:r>
-        <w:t xml:space="preserve">- Largely, endogeneity issues can be cut down by use of </w:t>
-      </w:r>
-      <w:proofErr w:type="spellStart"/>
-      <w:r>
-        <w:t>priogrid</w:t>
-      </w:r>
-      <w:proofErr w:type="spellEnd"/>
-      <w:r>
-        <w:t xml:space="preserve"> data</w:t>
+        <w:t>- Largely, endogeneity issues can be cut down by use of priogrid data</w:t>
       </w:r>
     </w:p>
     <w:p>
@@ -194,18 +178,137 @@
       <w:r>
         <w:t>- Peacekeepers from GEOPKO</w:t>
       </w:r>
-    </w:p>
-    <w:p>
-      <w:pPr>
-        <w:spacing w:after="0"/>
-      </w:pPr>
-      <w:r>
-        <w:t xml:space="preserve">- </w:t>
+      <w:r>
+        <w:t>?</w:t>
+      </w:r>
+    </w:p>
+    <w:p>
+      <w:pPr>
+        <w:spacing w:after="0"/>
+      </w:pPr>
+    </w:p>
+    <w:p>
+      <w:pPr>
+        <w:spacing w:after="0"/>
+      </w:pPr>
+    </w:p>
+    <w:p>
+      <w:pPr>
+        <w:spacing w:after="0"/>
+      </w:pPr>
+    </w:p>
+    <w:p>
+      <w:pPr>
+        <w:spacing w:after="0"/>
+      </w:pPr>
+      <w:r>
+        <w:rPr>
+          <w:u w:val="single"/>
+        </w:rPr>
+        <w:t>Qual paper ideas/notes</w:t>
+      </w:r>
+    </w:p>
+    <w:p>
+      <w:pPr>
+        <w:spacing w:after="0"/>
+      </w:pPr>
+      <w:r>
+        <w:t>Why is the norm of Blackwater's involvement with the US different than Russia and Wagner?</w:t>
+      </w:r>
+    </w:p>
+    <w:p>
+      <w:pPr>
+        <w:spacing w:after="0"/>
+      </w:pPr>
+      <w:r>
+        <w:tab/>
+        <w:t xml:space="preserve">   e.g., US ultimately convicted Blackwater contractors of killing Iraqis</w:t>
+      </w:r>
+    </w:p>
+    <w:p>
+      <w:pPr>
+        <w:spacing w:after="0"/>
+      </w:pPr>
+      <w:r>
+        <w:tab/>
+        <w:t xml:space="preserve">   If Wagner did something similar, were they punished? (find an example from data)</w:t>
+      </w:r>
+    </w:p>
+    <w:p>
+      <w:pPr>
+        <w:spacing w:after="0"/>
+      </w:pPr>
+      <w:r>
+        <w:tab/>
+        <w:t xml:space="preserve">   so, there are 0 repercussions from Russia to Wagner, because acting as a sovereign state</w:t>
+      </w:r>
+    </w:p>
+    <w:p>
+      <w:pPr>
+        <w:spacing w:after="0"/>
+      </w:pPr>
+      <w:r>
+        <w:tab/>
+        <w:t xml:space="preserve">   would mean that they should care.</w:t>
+      </w:r>
+    </w:p>
+    <w:p>
+      <w:pPr>
+        <w:spacing w:after="0"/>
+      </w:pPr>
+      <w:r>
+        <w:tab/>
+        <w:t xml:space="preserve">   Wagner, acting as an agent of Russia, doesn't have to worry about finding employment like </w:t>
+      </w:r>
+      <w:r>
+        <w:t xml:space="preserve">                            </w:t>
+      </w:r>
+    </w:p>
+    <w:p>
+      <w:pPr>
+        <w:spacing w:after="0"/>
+        <w:ind w:left="720"/>
+      </w:pPr>
+      <w:r>
+        <w:t xml:space="preserve">   </w:t>
+      </w:r>
+      <w:r>
+        <w:t>Blackwater does</w:t>
+      </w:r>
+    </w:p>
+    <w:p>
+      <w:pPr>
+        <w:spacing w:after="0"/>
+        <w:ind w:left="720"/>
+      </w:pPr>
+    </w:p>
+    <w:p>
+      <w:pPr>
+        <w:spacing w:after="0"/>
+      </w:pPr>
+      <w:r>
+        <w:t>General questions:</w:t>
+      </w:r>
+    </w:p>
+    <w:p>
+      <w:pPr>
+        <w:spacing w:after="0"/>
+      </w:pPr>
+      <w:r>
+        <w:t>Does this fit in with hybrid sovereignty?</w:t>
+      </w:r>
+    </w:p>
+    <w:p>
+      <w:pPr>
+        <w:spacing w:after="0"/>
+      </w:pPr>
+      <w:r>
+        <w:t>What about framing the article as definitively linking Russia and Wagner? Too big of a task?</w:t>
       </w:r>
     </w:p>
     <w:sectPr>
       <w:pgSz w:w="12240" w:h="15840"/>
-      <w:pgMar w:top="1440" w:right="1440" w:bottom="1440" w:left="1440" w:header="720" w:footer="720" w:gutter="0"/>
+      <w:pgMar w:top="720" w:right="720" w:bottom="720" w:left="720" w:header="720" w:footer="720" w:gutter="0"/>
       <w:cols w:space="720"/>
       <w:docGrid w:linePitch="360"/>
     </w:sectPr>

</xml_diff>

<commit_message>
Updated notes w/ question and added annotated bib
</commit_message>
<xml_diff>
--- a/writing/project_notes.docx
+++ b/writing/project_notes.docx
@@ -17,6 +17,187 @@
     </w:p>
     <w:p>
       <w:pPr>
+        <w:pStyle w:val="ListParagraph"/>
+        <w:numPr>
+          <w:ilvl w:val="0"/>
+          <w:numId w:val="1"/>
+        </w:numPr>
+        <w:spacing w:after="0"/>
+        <w:rPr>
+          <w:b/>
+          <w:bCs/>
+        </w:rPr>
+      </w:pPr>
+      <w:r>
+        <w:rPr>
+          <w:b/>
+          <w:bCs/>
+        </w:rPr>
+        <w:t>Possible research question</w:t>
+      </w:r>
+      <w:r>
+        <w:rPr>
+          <w:b/>
+          <w:bCs/>
+        </w:rPr>
+        <w:t>s</w:t>
+      </w:r>
+      <w:r>
+        <w:rPr>
+          <w:b/>
+          <w:bCs/>
+        </w:rPr>
+        <w:t xml:space="preserve">: </w:t>
+      </w:r>
+    </w:p>
+    <w:p>
+      <w:pPr>
+        <w:pStyle w:val="ListParagraph"/>
+        <w:numPr>
+          <w:ilvl w:val="1"/>
+          <w:numId w:val="1"/>
+        </w:numPr>
+        <w:spacing w:after="0"/>
+      </w:pPr>
+      <w:r>
+        <w:t xml:space="preserve">why does Russia use the Wagner group at all? </w:t>
+      </w:r>
+    </w:p>
+    <w:p>
+      <w:pPr>
+        <w:pStyle w:val="ListParagraph"/>
+        <w:numPr>
+          <w:ilvl w:val="2"/>
+          <w:numId w:val="1"/>
+        </w:numPr>
+        <w:spacing w:after="0"/>
+      </w:pPr>
+      <w:r>
+        <w:t>For p</w:t>
+      </w:r>
+      <w:r>
+        <w:t>lausible deniability?</w:t>
+      </w:r>
+    </w:p>
+    <w:p>
+      <w:pPr>
+        <w:pStyle w:val="ListParagraph"/>
+        <w:numPr>
+          <w:ilvl w:val="2"/>
+          <w:numId w:val="1"/>
+        </w:numPr>
+        <w:spacing w:after="0"/>
+      </w:pPr>
+      <w:r>
+        <w:t xml:space="preserve">See </w:t>
+      </w:r>
+      <w:r>
+        <w:fldChar w:fldCharType="begin"/>
+      </w:r>
+      <w:r>
+        <w:instrText xml:space="preserve"> ADDIN ZOTERO_ITEM CSL_CITATION {"citationID":"WSbvRrKG","properties":{"formattedCitation":"(Muratalieva et al., 2022)","plainCitation":"(Muratalieva et al., 2022)","noteIndex":0},"citationItems":[{"id":449,"uris":["http://zotero.org/groups/4422580/items/DR8KXVM6"],"uri":["http://zotero.org/groups/4422580/items/DR8KXVM6"],"itemData":{"id":449,"type":"article-journal","abstract":"The article examines the set of tools that China is using to expand its influence in Kyrgyzstan?s security sphere and the relationship of these actions to Russia?s traditional role in the region. Through in-depth interviews with experts in the military field, the authors conclude that Beijing is gradually ?maximising power? in relation to Russia, which still occupies a leading position in Central Asia (including education and the supply of weapons), in a manner that is non-aggressive and covert. These actions are reflected in the non-institutionalised nature of China?s interactions with countries in the region, which are more beneficial, in contrast, to institutionalised mechanisms. Beijing is betting on its ?safe city? system in Central Asia, which will allow the country to solve its own internal problems (Uyghur separatism, terrorism) while also strengthening Chinese influence in the security sphere by permitting it access to the data of Kyrgyz citizens and by making Kyrgyzstan more financially dependent on China; its educational programs for security service employees in Central Asia, which will, in turn, prepare the ground for the legalisation of the activities of Chinese PMCs (military contractors or ?private military companies?).","container-title":"India Quarterly","DOI":"10.1177/09749284211068166","ISSN":"0974-9284","journalAbbreviation":"India Quarterly","note":"publisher: SAGE Publications India","page":"09749284211068166","source":"SAGE Journals","title":"China in the Shadow of Russia: Covert Tools for Expanding China’s Influence over Kyrgyzstan’s Security","title-short":"China in the Shadow of Russia","author":[{"family":"Muratalieva","given":"Zamira Tulkunovna"},{"family":"Esenbekova","given":"Asia Tashtanbekovna"},{"family":"Tatkalo","given":"Nadezhda Sergeevna"}],"issued":{"date-parts":[["2022",1,5]]}}}],"schema":"https://github.com/citation-style-language/schema/raw/master/csl-citation.json"} </w:instrText>
+      </w:r>
+      <w:r>
+        <w:fldChar w:fldCharType="separate"/>
+      </w:r>
+      <w:r>
+        <w:rPr>
+          <w:rFonts w:ascii="Calibri" w:hAnsi="Calibri" w:cs="Calibri"/>
+        </w:rPr>
+        <w:t>(Muratalieva et al., 2022)</w:t>
+      </w:r>
+      <w:r>
+        <w:fldChar w:fldCharType="end"/>
+      </w:r>
+      <w:r>
+        <w:t xml:space="preserve"> in Zotero</w:t>
+      </w:r>
+    </w:p>
+    <w:p>
+      <w:pPr>
+        <w:pStyle w:val="ListParagraph"/>
+        <w:numPr>
+          <w:ilvl w:val="3"/>
+          <w:numId w:val="1"/>
+        </w:numPr>
+        <w:spacing w:after="0"/>
+      </w:pPr>
+      <w:r>
+        <w:t>This article discusses Chinese use of PMCs to expand sphere of influence, Russia could be doing something similar</w:t>
+      </w:r>
+    </w:p>
+    <w:p>
+      <w:pPr>
+        <w:pStyle w:val="ListParagraph"/>
+        <w:numPr>
+          <w:ilvl w:val="3"/>
+          <w:numId w:val="1"/>
+        </w:numPr>
+        <w:spacing w:after="0"/>
+      </w:pPr>
+      <w:r>
+        <w:t>Could we use their methods?</w:t>
+      </w:r>
+    </w:p>
+    <w:p>
+      <w:pPr>
+        <w:pStyle w:val="ListParagraph"/>
+        <w:numPr>
+          <w:ilvl w:val="1"/>
+          <w:numId w:val="1"/>
+        </w:numPr>
+        <w:spacing w:after="0"/>
+      </w:pPr>
+      <w:r>
+        <w:t>How does Russia use the Wagner group as an extension of its military?</w:t>
+      </w:r>
+    </w:p>
+    <w:p>
+      <w:pPr>
+        <w:pStyle w:val="ListParagraph"/>
+        <w:numPr>
+          <w:ilvl w:val="1"/>
+          <w:numId w:val="1"/>
+        </w:numPr>
+        <w:spacing w:after="0"/>
+      </w:pPr>
+      <w:r>
+        <w:t>Is the Wagner Group different from traditional PMCs?</w:t>
+      </w:r>
+    </w:p>
+    <w:p>
+      <w:pPr>
+        <w:pStyle w:val="ListParagraph"/>
+        <w:numPr>
+          <w:ilvl w:val="2"/>
+          <w:numId w:val="1"/>
+        </w:numPr>
+        <w:spacing w:after="0"/>
+      </w:pPr>
+      <w:r>
+        <w:t>Does Russia use it differently?</w:t>
+      </w:r>
+    </w:p>
+    <w:p>
+      <w:pPr>
+        <w:pStyle w:val="ListParagraph"/>
+        <w:numPr>
+          <w:ilvl w:val="2"/>
+          <w:numId w:val="1"/>
+        </w:numPr>
+        <w:spacing w:after="0"/>
+      </w:pPr>
+      <w:r>
+        <w:t>Does Russia use it for different purposes?</w:t>
+      </w:r>
+    </w:p>
+    <w:p>
+      <w:pPr>
+        <w:spacing w:after="0"/>
+      </w:pPr>
+    </w:p>
+    <w:p>
+      <w:pPr>
         <w:spacing w:after="0"/>
       </w:pPr>
       <w:r>
@@ -248,6 +429,7 @@
         <w:spacing w:after="0"/>
       </w:pPr>
       <w:r>
+        <w:lastRenderedPageBreak/>
         <w:tab/>
         <w:t xml:space="preserve">   would mean that they should care.</w:t>
       </w:r>
@@ -314,6 +496,127 @@
     </w:sectPr>
   </w:body>
 </w:document>
+</file>
+
+<file path=word/numbering.xml><?xml version="1.0" encoding="utf-8"?>
+<w:numbering xmlns:wpc="http://schemas.microsoft.com/office/word/2010/wordprocessingCanvas" xmlns:cx="http://schemas.microsoft.com/office/drawing/2014/chartex" xmlns:cx1="http://schemas.microsoft.com/office/drawing/2015/9/8/chartex" xmlns:cx2="http://schemas.microsoft.com/office/drawing/2015/10/21/chartex" xmlns:cx3="http://schemas.microsoft.com/office/drawing/2016/5/9/chartex" xmlns:cx4="http://schemas.microsoft.com/office/drawing/2016/5/10/chartex" xmlns:cx5="http://schemas.microsoft.com/office/drawing/2016/5/11/chartex" xmlns:cx6="http://schemas.microsoft.com/office/drawing/2016/5/12/chartex" xmlns:cx7="http://schemas.microsoft.com/office/drawing/2016/5/13/chartex" xmlns:cx8="http://schemas.microsoft.com/office/drawing/2016/5/14/chartex" xmlns:mc="http://schemas.openxmlformats.org/markup-compatibility/2006" xmlns:aink="http://schemas.microsoft.com/office/drawing/2016/ink" xmlns:am3d="http://schemas.microsoft.com/office/drawing/2017/model3d" xmlns:o="urn:schemas-microsoft-com:office:office" xmlns:r="http://schemas.openxmlformats.org/officeDocument/2006/relationships" xmlns:m="http://schemas.openxmlformats.org/officeDocument/2006/math" xmlns:v="urn:schemas-microsoft-com:vml" xmlns:wp14="http://schemas.microsoft.com/office/word/2010/wordprocessingDrawing" xmlns:wp="http://schemas.openxmlformats.org/drawingml/2006/wordprocessingDrawing" xmlns:w10="urn:schemas-microsoft-com:office:word" xmlns:w="http://schemas.openxmlformats.org/wordprocessingml/2006/main" xmlns:w14="http://schemas.microsoft.com/office/word/2010/wordml" xmlns:w15="http://schemas.microsoft.com/office/word/2012/wordml" xmlns:w16cex="http://schemas.microsoft.com/office/word/2018/wordml/cex" xmlns:w16cid="http://schemas.microsoft.com/office/word/2016/wordml/cid" xmlns:w16="http://schemas.microsoft.com/office/word/2018/wordml" xmlns:w16sdtdh="http://schemas.microsoft.com/office/word/2020/wordml/sdtdatahash" xmlns:w16se="http://schemas.microsoft.com/office/word/2015/wordml/symex" xmlns:wpg="http://schemas.microsoft.com/office/word/2010/wordprocessingGroup" xmlns:wpi="http://schemas.microsoft.com/office/word/2010/wordprocessingInk" xmlns:wne="http://schemas.microsoft.com/office/word/2006/wordml" xmlns:wps="http://schemas.microsoft.com/office/word/2010/wordprocessingShape" mc:Ignorable="w14 w15 w16se w16cid w16 w16cex w16sdtdh wp14">
+  <w:abstractNum w:abstractNumId="0" w15:restartNumberingAfterBreak="0">
+    <w:nsid w:val="3F916F13"/>
+    <w:multiLevelType w:val="hybridMultilevel"/>
+    <w:tmpl w:val="88ACD15A"/>
+    <w:lvl w:ilvl="0" w:tplc="04090001">
+      <w:start w:val="1"/>
+      <w:numFmt w:val="bullet"/>
+      <w:lvlText w:val=""/>
+      <w:lvlJc w:val="left"/>
+      <w:pPr>
+        <w:ind w:left="720" w:hanging="360"/>
+      </w:pPr>
+      <w:rPr>
+        <w:rFonts w:ascii="Symbol" w:hAnsi="Symbol" w:hint="default"/>
+      </w:rPr>
+    </w:lvl>
+    <w:lvl w:ilvl="1" w:tplc="04090003">
+      <w:start w:val="1"/>
+      <w:numFmt w:val="bullet"/>
+      <w:lvlText w:val="o"/>
+      <w:lvlJc w:val="left"/>
+      <w:pPr>
+        <w:ind w:left="1440" w:hanging="360"/>
+      </w:pPr>
+      <w:rPr>
+        <w:rFonts w:ascii="Courier New" w:hAnsi="Courier New" w:cs="Courier New" w:hint="default"/>
+      </w:rPr>
+    </w:lvl>
+    <w:lvl w:ilvl="2" w:tplc="04090005">
+      <w:start w:val="1"/>
+      <w:numFmt w:val="bullet"/>
+      <w:lvlText w:val=""/>
+      <w:lvlJc w:val="left"/>
+      <w:pPr>
+        <w:ind w:left="2160" w:hanging="360"/>
+      </w:pPr>
+      <w:rPr>
+        <w:rFonts w:ascii="Wingdings" w:hAnsi="Wingdings" w:hint="default"/>
+      </w:rPr>
+    </w:lvl>
+    <w:lvl w:ilvl="3" w:tplc="04090001">
+      <w:start w:val="1"/>
+      <w:numFmt w:val="bullet"/>
+      <w:lvlText w:val=""/>
+      <w:lvlJc w:val="left"/>
+      <w:pPr>
+        <w:ind w:left="2880" w:hanging="360"/>
+      </w:pPr>
+      <w:rPr>
+        <w:rFonts w:ascii="Symbol" w:hAnsi="Symbol" w:hint="default"/>
+      </w:rPr>
+    </w:lvl>
+    <w:lvl w:ilvl="4" w:tplc="04090003" w:tentative="1">
+      <w:start w:val="1"/>
+      <w:numFmt w:val="bullet"/>
+      <w:lvlText w:val="o"/>
+      <w:lvlJc w:val="left"/>
+      <w:pPr>
+        <w:ind w:left="3600" w:hanging="360"/>
+      </w:pPr>
+      <w:rPr>
+        <w:rFonts w:ascii="Courier New" w:hAnsi="Courier New" w:cs="Courier New" w:hint="default"/>
+      </w:rPr>
+    </w:lvl>
+    <w:lvl w:ilvl="5" w:tplc="04090005" w:tentative="1">
+      <w:start w:val="1"/>
+      <w:numFmt w:val="bullet"/>
+      <w:lvlText w:val=""/>
+      <w:lvlJc w:val="left"/>
+      <w:pPr>
+        <w:ind w:left="4320" w:hanging="360"/>
+      </w:pPr>
+      <w:rPr>
+        <w:rFonts w:ascii="Wingdings" w:hAnsi="Wingdings" w:hint="default"/>
+      </w:rPr>
+    </w:lvl>
+    <w:lvl w:ilvl="6" w:tplc="04090001" w:tentative="1">
+      <w:start w:val="1"/>
+      <w:numFmt w:val="bullet"/>
+      <w:lvlText w:val=""/>
+      <w:lvlJc w:val="left"/>
+      <w:pPr>
+        <w:ind w:left="5040" w:hanging="360"/>
+      </w:pPr>
+      <w:rPr>
+        <w:rFonts w:ascii="Symbol" w:hAnsi="Symbol" w:hint="default"/>
+      </w:rPr>
+    </w:lvl>
+    <w:lvl w:ilvl="7" w:tplc="04090003" w:tentative="1">
+      <w:start w:val="1"/>
+      <w:numFmt w:val="bullet"/>
+      <w:lvlText w:val="o"/>
+      <w:lvlJc w:val="left"/>
+      <w:pPr>
+        <w:ind w:left="5760" w:hanging="360"/>
+      </w:pPr>
+      <w:rPr>
+        <w:rFonts w:ascii="Courier New" w:hAnsi="Courier New" w:cs="Courier New" w:hint="default"/>
+      </w:rPr>
+    </w:lvl>
+    <w:lvl w:ilvl="8" w:tplc="04090005" w:tentative="1">
+      <w:start w:val="1"/>
+      <w:numFmt w:val="bullet"/>
+      <w:lvlText w:val=""/>
+      <w:lvlJc w:val="left"/>
+      <w:pPr>
+        <w:ind w:left="6480" w:hanging="360"/>
+      </w:pPr>
+      <w:rPr>
+        <w:rFonts w:ascii="Wingdings" w:hAnsi="Wingdings" w:hint="default"/>
+      </w:rPr>
+    </w:lvl>
+  </w:abstractNum>
+  <w:num w:numId="1">
+    <w:abstractNumId w:val="0"/>
+  </w:num>
+</w:numbering>
 </file>
 
 <file path=word/styles.xml><?xml version="1.0" encoding="utf-8"?>
@@ -718,7 +1021,6 @@
   <w:style w:type="character" w:default="1" w:styleId="DefaultParagraphFont">
     <w:name w:val="Default Paragraph Font"/>
     <w:uiPriority w:val="1"/>
-    <w:semiHidden/>
     <w:unhideWhenUsed/>
   </w:style>
   <w:style w:type="table" w:default="1" w:styleId="TableNormal">
@@ -741,6 +1043,17 @@
     <w:uiPriority w:val="99"/>
     <w:semiHidden/>
     <w:unhideWhenUsed/>
+  </w:style>
+  <w:style w:type="paragraph" w:styleId="ListParagraph">
+    <w:name w:val="List Paragraph"/>
+    <w:basedOn w:val="Normal"/>
+    <w:uiPriority w:val="34"/>
+    <w:qFormat/>
+    <w:rsid w:val="00CC2015"/>
+    <w:pPr>
+      <w:ind w:left="720"/>
+      <w:contextualSpacing/>
+    </w:pPr>
   </w:style>
 </w:styles>
 </file>

</xml_diff>